<commit_message>
Diagrams added, 2 user stories added
Diagrams added, 2 more user stories added
</commit_message>
<xml_diff>
--- a/User Stories-  Chat Bot for students.docx
+++ b/User Stories-  Chat Bot for students.docx
@@ -1134,7 +1134,7 @@
           <w:szCs w:val="24"/>
           <w:rtl w:val="0"/>
         </w:rPr>
-        <w:t xml:space="preserve">Чатом перелік та інструкції</w:t>
+        <w:t xml:space="preserve">Чатом надано перелік та інструкції</w:t>
       </w:r>
     </w:p>
     <w:p>
@@ -1153,6 +1153,413 @@
     </w:p>
     <w:p>
       <w:pPr>
+        <w:jc w:val="center"/>
+        <w:rPr>
+          <w:sz w:val="24"/>
+          <w:szCs w:val="24"/>
+        </w:rPr>
+      </w:pPr>
+      <w:r>
+        <w:rPr>
+          <w:sz w:val="24"/>
+          <w:szCs w:val="24"/>
+          <w:rtl w:val="0"/>
+        </w:rPr>
+        <w:t xml:space="preserve">User Story 7</w:t>
+      </w:r>
+    </w:p>
+    <w:p>
+      <w:pPr>
+        <w:rPr>
+          <w:sz w:val="24"/>
+          <w:szCs w:val="24"/>
+        </w:rPr>
+      </w:pPr>
+      <w:r>
+        <w:rPr>
+          <w:sz w:val="24"/>
+          <w:szCs w:val="24"/>
+          <w:rtl w:val="0"/>
+        </w:rPr>
+        <w:t xml:space="preserve">Я як студент хочу мати можливість легко і достовірно дізнатися процедуру як я можу виконати ту чи іншу дію(оформити академ. відпустку, перейти на інш форму навчання чи на інший факультет), а також коли і в кого можна уточнити дані питання.</w:t>
+      </w:r>
+    </w:p>
+    <w:p>
+      <w:pPr>
+        <w:rPr>
+          <w:sz w:val="24"/>
+          <w:szCs w:val="24"/>
+        </w:rPr>
+      </w:pPr>
+      <w:r>
+        <w:rPr>
+          <w:b w:val="1"/>
+          <w:sz w:val="24"/>
+          <w:szCs w:val="24"/>
+          <w:rtl w:val="0"/>
+        </w:rPr>
+        <w:t xml:space="preserve">Date Time </w:t>
+      </w:r>
+      <w:r>
+        <w:rPr>
+          <w:sz w:val="24"/>
+          <w:szCs w:val="24"/>
+          <w:rtl w:val="0"/>
+        </w:rPr>
+        <w:t xml:space="preserve">(час складання вимоги)</w:t>
+      </w:r>
+    </w:p>
+    <w:p>
+      <w:pPr>
+        <w:rPr>
+          <w:sz w:val="24"/>
+          <w:szCs w:val="24"/>
+        </w:rPr>
+      </w:pPr>
+      <w:r>
+        <w:rPr>
+          <w:sz w:val="24"/>
+          <w:szCs w:val="24"/>
+          <w:rtl w:val="0"/>
+        </w:rPr>
+        <w:t xml:space="preserve">19.09.2025 20:30</w:t>
+      </w:r>
+    </w:p>
+    <w:p>
+      <w:pPr>
+        <w:rPr>
+          <w:sz w:val="24"/>
+          <w:szCs w:val="24"/>
+        </w:rPr>
+      </w:pPr>
+      <w:r>
+        <w:rPr>
+          <w:b w:val="1"/>
+          <w:sz w:val="24"/>
+          <w:szCs w:val="24"/>
+          <w:rtl w:val="0"/>
+        </w:rPr>
+        <w:t xml:space="preserve">Pre-requisites</w:t>
+      </w:r>
+      <w:r>
+        <w:rPr>
+          <w:sz w:val="24"/>
+          <w:szCs w:val="24"/>
+          <w:rtl w:val="0"/>
+        </w:rPr>
+        <w:t xml:space="preserve">  (пре-реквізити)</w:t>
+      </w:r>
+    </w:p>
+    <w:p>
+      <w:pPr>
+        <w:rPr>
+          <w:sz w:val="24"/>
+          <w:szCs w:val="24"/>
+        </w:rPr>
+      </w:pPr>
+      <w:r>
+        <w:rPr>
+          <w:sz w:val="24"/>
+          <w:szCs w:val="24"/>
+          <w:rtl w:val="0"/>
+        </w:rPr>
+        <w:t xml:space="preserve">Студент має бути авторизований</w:t>
+      </w:r>
+    </w:p>
+    <w:p>
+      <w:pPr>
+        <w:rPr>
+          <w:b w:val="1"/>
+          <w:sz w:val="24"/>
+          <w:szCs w:val="24"/>
+        </w:rPr>
+      </w:pPr>
+      <w:r>
+        <w:rPr>
+          <w:b w:val="1"/>
+          <w:sz w:val="24"/>
+          <w:szCs w:val="24"/>
+          <w:rtl w:val="0"/>
+        </w:rPr>
+        <w:t xml:space="preserve">Description</w:t>
+      </w:r>
+    </w:p>
+    <w:p>
+      <w:pPr>
+        <w:rPr>
+          <w:sz w:val="24"/>
+          <w:szCs w:val="24"/>
+        </w:rPr>
+      </w:pPr>
+      <w:r>
+        <w:rPr>
+          <w:sz w:val="24"/>
+          <w:szCs w:val="24"/>
+          <w:rtl w:val="0"/>
+        </w:rPr>
+        <w:t xml:space="preserve">Я як студент хочу легко отримувати перелік документів що мені потрібно занести та те як саме я можу отримати ці документи, що ще мені знадобиться.</w:t>
+      </w:r>
+    </w:p>
+    <w:p>
+      <w:pPr>
+        <w:rPr>
+          <w:b w:val="1"/>
+          <w:sz w:val="24"/>
+          <w:szCs w:val="24"/>
+        </w:rPr>
+      </w:pPr>
+      <w:r>
+        <w:rPr>
+          <w:b w:val="1"/>
+          <w:sz w:val="24"/>
+          <w:szCs w:val="24"/>
+          <w:rtl w:val="0"/>
+        </w:rPr>
+        <w:t xml:space="preserve">Acceptance criteria</w:t>
+      </w:r>
+    </w:p>
+    <w:p>
+      <w:pPr>
+        <w:numPr>
+          <w:ilvl w:val="0"/>
+          <w:numId w:val="1"/>
+        </w:numPr>
+        <w:ind w:left="720" w:hanging="360"/>
+        <w:rPr>
+          <w:sz w:val="24"/>
+          <w:szCs w:val="24"/>
+        </w:rPr>
+      </w:pPr>
+      <w:r>
+        <w:rPr>
+          <w:sz w:val="24"/>
+          <w:szCs w:val="24"/>
+          <w:rtl w:val="0"/>
+        </w:rPr>
+        <w:t xml:space="preserve">Чатом надано точний опис та інструкції</w:t>
+      </w:r>
+    </w:p>
+    <w:p>
+      <w:pPr>
+        <w:jc w:val="center"/>
+        <w:rPr>
+          <w:sz w:val="24"/>
+          <w:szCs w:val="24"/>
+        </w:rPr>
+      </w:pPr>
+      <w:r>
+        <w:rPr>
+          <w:sz w:val="24"/>
+          <w:szCs w:val="24"/>
+          <w:rtl w:val="0"/>
+        </w:rPr>
+        <w:t xml:space="preserve">User Story 8</w:t>
+      </w:r>
+    </w:p>
+    <w:p>
+      <w:pPr>
+        <w:rPr>
+          <w:sz w:val="24"/>
+          <w:szCs w:val="24"/>
+        </w:rPr>
+      </w:pPr>
+      <w:r>
+        <w:rPr>
+          <w:sz w:val="24"/>
+          <w:szCs w:val="24"/>
+          <w:rtl w:val="0"/>
+        </w:rPr>
+        <w:t xml:space="preserve">Я як студент хочу мати можливість легко і достовірно дізнатися коли і у якій формі проходить практика та її захист, попередній захист кваліфікаційної роботи та в загальному дедлайни які мені потрібно знати.</w:t>
+      </w:r>
+    </w:p>
+    <w:p>
+      <w:pPr>
+        <w:rPr>
+          <w:sz w:val="24"/>
+          <w:szCs w:val="24"/>
+        </w:rPr>
+      </w:pPr>
+      <w:r>
+        <w:rPr>
+          <w:b w:val="1"/>
+          <w:sz w:val="24"/>
+          <w:szCs w:val="24"/>
+          <w:rtl w:val="0"/>
+        </w:rPr>
+        <w:t xml:space="preserve">Date Time </w:t>
+      </w:r>
+      <w:r>
+        <w:rPr>
+          <w:sz w:val="24"/>
+          <w:szCs w:val="24"/>
+          <w:rtl w:val="0"/>
+        </w:rPr>
+        <w:t xml:space="preserve">(час складання вимоги)</w:t>
+      </w:r>
+    </w:p>
+    <w:p>
+      <w:pPr>
+        <w:rPr>
+          <w:sz w:val="24"/>
+          <w:szCs w:val="24"/>
+        </w:rPr>
+      </w:pPr>
+      <w:r>
+        <w:rPr>
+          <w:sz w:val="24"/>
+          <w:szCs w:val="24"/>
+          <w:rtl w:val="0"/>
+        </w:rPr>
+        <w:t xml:space="preserve">19.09.2025 20:30</w:t>
+      </w:r>
+    </w:p>
+    <w:p>
+      <w:pPr>
+        <w:rPr>
+          <w:sz w:val="24"/>
+          <w:szCs w:val="24"/>
+        </w:rPr>
+      </w:pPr>
+      <w:r>
+        <w:rPr>
+          <w:b w:val="1"/>
+          <w:sz w:val="24"/>
+          <w:szCs w:val="24"/>
+          <w:rtl w:val="0"/>
+        </w:rPr>
+        <w:t xml:space="preserve">Pre-requisites</w:t>
+      </w:r>
+      <w:r>
+        <w:rPr>
+          <w:sz w:val="24"/>
+          <w:szCs w:val="24"/>
+          <w:rtl w:val="0"/>
+        </w:rPr>
+        <w:t xml:space="preserve">  (пре-реквізити)</w:t>
+      </w:r>
+    </w:p>
+    <w:p>
+      <w:pPr>
+        <w:rPr>
+          <w:sz w:val="24"/>
+          <w:szCs w:val="24"/>
+        </w:rPr>
+      </w:pPr>
+      <w:r>
+        <w:rPr>
+          <w:sz w:val="24"/>
+          <w:szCs w:val="24"/>
+          <w:rtl w:val="0"/>
+        </w:rPr>
+        <w:t xml:space="preserve">Студент має бути авторизований</w:t>
+      </w:r>
+    </w:p>
+    <w:p>
+      <w:pPr>
+        <w:rPr>
+          <w:b w:val="1"/>
+          <w:sz w:val="24"/>
+          <w:szCs w:val="24"/>
+        </w:rPr>
+      </w:pPr>
+      <w:r>
+        <w:rPr>
+          <w:b w:val="1"/>
+          <w:sz w:val="24"/>
+          <w:szCs w:val="24"/>
+          <w:rtl w:val="0"/>
+        </w:rPr>
+        <w:t xml:space="preserve">Description</w:t>
+      </w:r>
+    </w:p>
+    <w:p>
+      <w:pPr>
+        <w:rPr>
+          <w:sz w:val="24"/>
+          <w:szCs w:val="24"/>
+        </w:rPr>
+      </w:pPr>
+      <w:r>
+        <w:rPr>
+          <w:sz w:val="24"/>
+          <w:szCs w:val="24"/>
+          <w:rtl w:val="0"/>
+        </w:rPr>
+        <w:t xml:space="preserve">Я як студент хочу легко отримувати перелік документів що мені потрібно занести та те як саме я можу отримати ці документи, що ще мені знадобиться.</w:t>
+      </w:r>
+    </w:p>
+    <w:p>
+      <w:pPr>
+        <w:rPr>
+          <w:b w:val="1"/>
+          <w:sz w:val="24"/>
+          <w:szCs w:val="24"/>
+        </w:rPr>
+      </w:pPr>
+      <w:r>
+        <w:rPr>
+          <w:b w:val="1"/>
+          <w:sz w:val="24"/>
+          <w:szCs w:val="24"/>
+          <w:rtl w:val="0"/>
+        </w:rPr>
+        <w:t xml:space="preserve">Acceptance criteria</w:t>
+      </w:r>
+    </w:p>
+    <w:p>
+      <w:pPr>
+        <w:numPr>
+          <w:ilvl w:val="0"/>
+          <w:numId w:val="1"/>
+        </w:numPr>
+        <w:ind w:left="720" w:hanging="360"/>
+        <w:rPr>
+          <w:sz w:val="24"/>
+          <w:szCs w:val="24"/>
+        </w:rPr>
+      </w:pPr>
+      <w:r>
+        <w:rPr>
+          <w:sz w:val="24"/>
+          <w:szCs w:val="24"/>
+          <w:rtl w:val="0"/>
+        </w:rPr>
+        <w:t xml:space="preserve">Чатом надано точний опис та інструкції</w:t>
+      </w:r>
+    </w:p>
+    <w:p>
+      <w:pPr>
+        <w:ind w:left="0" w:firstLine="0"/>
+        <w:jc w:val="center"/>
+        <w:rPr>
+          <w:sz w:val="24"/>
+          <w:szCs w:val="24"/>
+        </w:rPr>
+      </w:pPr>
+      <w:r>
+        <w:rPr>
+          <w:rtl w:val="0"/>
+        </w:rPr>
+      </w:r>
+    </w:p>
+    <w:p>
+      <w:pPr>
+        <w:ind w:left="0" w:firstLine="0"/>
+        <w:jc w:val="center"/>
+        <w:rPr>
+          <w:sz w:val="24"/>
+          <w:szCs w:val="24"/>
+        </w:rPr>
+      </w:pPr>
+      <w:r>
+        <w:rPr>
+          <w:rtl w:val="0"/>
+        </w:rPr>
+      </w:r>
+    </w:p>
+    <w:p>
+      <w:pPr>
+        <w:ind w:left="0" w:firstLine="0"/>
         <w:jc w:val="center"/>
         <w:rPr>
           <w:sz w:val="24"/>

</xml_diff>